<commit_message>
update short cv and CV
</commit_message>
<xml_diff>
--- a/documents/cv.docx
+++ b/documents/cv.docx
@@ -1485,7 +1485,26 @@
           <w:szCs w:val="22"/>
           <w:lang w:val="en-US"/>
         </w:rPr>
-        <w:t xml:space="preserve"> MONNALISA Project</w:t>
+        <w:t xml:space="preserve"> </w:t>
+      </w:r>
+      <w:r>
+        <w:rPr>
+          <w:color w:val="000000"/>
+          <w:spacing w:val="2"/>
+          <w:sz w:val="22"/>
+          <w:szCs w:val="22"/>
+          <w:lang w:val="en-US"/>
+        </w:rPr>
+        <w:t>CS2 H2020 MONNALISA</w:t>
+      </w:r>
+      <w:r>
+        <w:rPr>
+          <w:color w:val="000000"/>
+          <w:sz w:val="22"/>
+          <w:szCs w:val="22"/>
+          <w:lang w:val="en-US"/>
+        </w:rPr>
+        <w:t xml:space="preserve"> Project</w:t>
       </w:r>
     </w:p>
     <w:p>
@@ -8600,30 +8619,21 @@
         <w:jc w:val="both"/>
         <w:rPr>
           <w:color w:val="000000"/>
-          <w:sz w:val="22"/>
-          <w:szCs w:val="22"/>
-          <w:lang w:val="en-US"/>
-        </w:rPr>
-      </w:pPr>
-      <w:r>
-        <w:rPr>
-          <w:color w:val="000000"/>
-          <w:spacing w:val="2"/>
-          <w:sz w:val="22"/>
-          <w:szCs w:val="22"/>
-          <w:lang w:val="en-US"/>
-        </w:rPr>
-        <w:t>2017</w:t>
-      </w:r>
-      <w:r>
-        <w:rPr>
-          <w:color w:val="000000"/>
-          <w:spacing w:val="13"/>
-          <w:sz w:val="22"/>
-          <w:szCs w:val="22"/>
-          <w:lang w:val="en-US"/>
-        </w:rPr>
-        <w:t xml:space="preserve"> </w:t>
+          <w:spacing w:val="2"/>
+          <w:sz w:val="22"/>
+          <w:szCs w:val="22"/>
+          <w:lang w:val="en-US"/>
+        </w:rPr>
+      </w:pPr>
+      <w:r>
+        <w:rPr>
+          <w:color w:val="000000"/>
+          <w:spacing w:val="2"/>
+          <w:sz w:val="22"/>
+          <w:szCs w:val="22"/>
+          <w:lang w:val="en-US"/>
+        </w:rPr>
+        <w:t xml:space="preserve">2020 </w:t>
       </w:r>
       <w:r>
         <w:rPr>
@@ -8637,42 +8647,60 @@
       <w:r>
         <w:rPr>
           <w:color w:val="000000"/>
-          <w:spacing w:val="7"/>
-          <w:sz w:val="22"/>
-          <w:szCs w:val="22"/>
-          <w:lang w:val="en-US"/>
-        </w:rPr>
-        <w:t xml:space="preserve"> </w:t>
-      </w:r>
-      <w:r>
-        <w:rPr>
-          <w:color w:val="000000"/>
-          <w:spacing w:val="2"/>
-          <w:sz w:val="22"/>
-          <w:szCs w:val="22"/>
-          <w:lang w:val="en-US"/>
-        </w:rPr>
-        <w:t>2020</w:t>
-      </w:r>
-      <w:r>
-        <w:rPr>
-          <w:color w:val="000000"/>
-          <w:spacing w:val="-44"/>
-          <w:sz w:val="22"/>
-          <w:szCs w:val="22"/>
-          <w:lang w:val="en-US"/>
-        </w:rPr>
-        <w:t xml:space="preserve"> </w:t>
-      </w:r>
-      <w:r>
-        <w:rPr>
-          <w:color w:val="000000"/>
           <w:sz w:val="22"/>
           <w:szCs w:val="22"/>
           <w:lang w:val="en-US"/>
         </w:rPr>
         <w:tab/>
-        <w:t xml:space="preserve">Early Stage Researcher Fellowship within the Marie </w:t>
+      </w:r>
+      <w:r>
+        <w:rPr>
+          <w:color w:val="000000"/>
+          <w:spacing w:val="2"/>
+          <w:sz w:val="22"/>
+          <w:szCs w:val="22"/>
+          <w:lang w:val="en-US"/>
+        </w:rPr>
+        <w:t>Temporary Research Fellowship for Research Activities UOR DAER “</w:t>
+      </w:r>
+      <w:r>
+        <w:rPr>
+          <w:color w:val="000000"/>
+          <w:spacing w:val="2"/>
+          <w:sz w:val="22"/>
+          <w:szCs w:val="22"/>
+          <w:lang w:val="en-US"/>
+        </w:rPr>
+        <w:t>Development of simplified models for the aerodynamics of wings at high angle of attack</w:t>
+      </w:r>
+      <w:r>
+        <w:rPr>
+          <w:color w:val="000000"/>
+          <w:spacing w:val="2"/>
+          <w:sz w:val="22"/>
+          <w:szCs w:val="22"/>
+          <w:lang w:val="en-US"/>
+        </w:rPr>
+        <w:t xml:space="preserve">” </w:t>
+      </w:r>
+      <w:r>
+        <w:rPr>
+          <w:color w:val="000000"/>
+          <w:spacing w:val="2"/>
+          <w:sz w:val="22"/>
+          <w:szCs w:val="22"/>
+          <w:lang w:val="en-US"/>
+        </w:rPr>
+        <w:t>CS2 H2020 MONNALISA/</w:t>
+      </w:r>
+      <w:r>
+        <w:rPr>
+          <w:color w:val="000000"/>
+          <w:sz w:val="22"/>
+          <w:szCs w:val="22"/>
+          <w:lang w:val="en-US"/>
+        </w:rPr>
+        <w:t xml:space="preserve">Department of Aerospace Science and Technology, </w:t>
       </w:r>
       <w:proofErr w:type="spellStart"/>
       <w:r>
@@ -8682,7 +8710,7 @@
           <w:szCs w:val="22"/>
           <w:lang w:val="en-US"/>
         </w:rPr>
-        <w:t>Sklodowska</w:t>
+        <w:t>Politecnico</w:t>
       </w:r>
       <w:proofErr w:type="spellEnd"/>
       <w:r>
@@ -8692,85 +8720,7 @@
           <w:szCs w:val="22"/>
           <w:lang w:val="en-US"/>
         </w:rPr>
-        <w:t xml:space="preserve">-Curie Innovative Training Network H2020-MSCA-ITN-2016, Grant Agreement n. 722734, INRIA/Centre de </w:t>
-      </w:r>
-      <w:proofErr w:type="spellStart"/>
-      <w:r>
-        <w:rPr>
-          <w:color w:val="000000"/>
-          <w:sz w:val="22"/>
-          <w:szCs w:val="22"/>
-          <w:lang w:val="en-US"/>
-        </w:rPr>
-        <w:t>Math</w:t>
-      </w:r>
-      <w:r>
-        <w:rPr>
-          <w:color w:val="000000"/>
-          <w:sz w:val="22"/>
-          <w:szCs w:val="22"/>
-          <w:lang w:val="en-US"/>
-        </w:rPr>
-        <w:t>é</w:t>
-      </w:r>
-      <w:r>
-        <w:rPr>
-          <w:color w:val="000000"/>
-          <w:sz w:val="22"/>
-          <w:szCs w:val="22"/>
-          <w:lang w:val="en-US"/>
-        </w:rPr>
-        <w:t>matiquées</w:t>
-      </w:r>
-      <w:proofErr w:type="spellEnd"/>
-      <w:r>
-        <w:rPr>
-          <w:color w:val="000000"/>
-          <w:sz w:val="22"/>
-          <w:szCs w:val="22"/>
-          <w:lang w:val="en-US"/>
-        </w:rPr>
-        <w:t xml:space="preserve"> </w:t>
-      </w:r>
-      <w:proofErr w:type="spellStart"/>
-      <w:r>
-        <w:rPr>
-          <w:color w:val="000000"/>
-          <w:sz w:val="22"/>
-          <w:szCs w:val="22"/>
-          <w:lang w:val="en-US"/>
-        </w:rPr>
-        <w:t>Appliqueé</w:t>
-      </w:r>
-      <w:proofErr w:type="spellEnd"/>
-      <w:r>
-        <w:rPr>
-          <w:color w:val="000000"/>
-          <w:sz w:val="22"/>
-          <w:szCs w:val="22"/>
-          <w:lang w:val="en-US"/>
-        </w:rPr>
-        <w:t xml:space="preserve">, École Polytechnique, </w:t>
-      </w:r>
-      <w:proofErr w:type="spellStart"/>
-      <w:r>
-        <w:rPr>
-          <w:color w:val="000000"/>
-          <w:sz w:val="22"/>
-          <w:szCs w:val="22"/>
-          <w:lang w:val="en-US"/>
-        </w:rPr>
-        <w:t>Institut</w:t>
-      </w:r>
-      <w:proofErr w:type="spellEnd"/>
-      <w:r>
-        <w:rPr>
-          <w:color w:val="000000"/>
-          <w:sz w:val="22"/>
-          <w:szCs w:val="22"/>
-          <w:lang w:val="en-US"/>
-        </w:rPr>
-        <w:t xml:space="preserve"> Polytechnique de Paris, France</w:t>
+        <w:t xml:space="preserve"> di Milano, Italy</w:t>
       </w:r>
     </w:p>
     <w:p>
@@ -8786,6 +8736,7 @@
         <w:jc w:val="both"/>
         <w:rPr>
           <w:color w:val="000000"/>
+          <w:spacing w:val="2"/>
           <w:sz w:val="22"/>
           <w:szCs w:val="22"/>
           <w:lang w:val="en-US"/>
@@ -8818,7 +8769,7 @@
           <w:szCs w:val="22"/>
           <w:lang w:val="en-US"/>
         </w:rPr>
-        <w:t>2015</w:t>
+        <w:t>2017</w:t>
       </w:r>
       <w:r>
         <w:rPr>
@@ -8857,35 +8808,98 @@
           <w:szCs w:val="22"/>
           <w:lang w:val="en-US"/>
         </w:rPr>
-        <w:t>2017</w:t>
-      </w:r>
-      <w:r>
-        <w:rPr>
-          <w:color w:val="000000"/>
-          <w:spacing w:val="2"/>
+        <w:t>2020</w:t>
+      </w:r>
+      <w:r>
+        <w:rPr>
+          <w:color w:val="000000"/>
+          <w:spacing w:val="-44"/>
+          <w:sz w:val="22"/>
+          <w:szCs w:val="22"/>
+          <w:lang w:val="en-US"/>
+        </w:rPr>
+        <w:t xml:space="preserve"> </w:t>
+      </w:r>
+      <w:r>
+        <w:rPr>
+          <w:color w:val="000000"/>
           <w:sz w:val="22"/>
           <w:szCs w:val="22"/>
           <w:lang w:val="en-US"/>
         </w:rPr>
         <w:tab/>
-        <w:t>Temporary Research Fellowship for Research Activities UOR DAER “</w:t>
+        <w:t>Early</w:t>
+      </w:r>
+      <w:r>
+        <w:rPr>
+          <w:color w:val="000000"/>
+          <w:sz w:val="22"/>
+          <w:szCs w:val="22"/>
+          <w:lang w:val="en-US"/>
+        </w:rPr>
+        <w:t>-</w:t>
+      </w:r>
+      <w:r>
+        <w:rPr>
+          <w:color w:val="000000"/>
+          <w:sz w:val="22"/>
+          <w:szCs w:val="22"/>
+          <w:lang w:val="en-US"/>
+        </w:rPr>
+        <w:t xml:space="preserve">Stage Researcher Fellowship within the Marie </w:t>
       </w:r>
       <w:proofErr w:type="spellStart"/>
       <w:r>
         <w:rPr>
           <w:color w:val="000000"/>
-          <w:spacing w:val="2"/>
-          <w:sz w:val="22"/>
-          <w:szCs w:val="22"/>
-          <w:lang w:val="en-US"/>
-        </w:rPr>
-        <w:t>Metodi</w:t>
+          <w:sz w:val="22"/>
+          <w:szCs w:val="22"/>
+          <w:lang w:val="en-US"/>
+        </w:rPr>
+        <w:t>Sklodowska</w:t>
       </w:r>
       <w:proofErr w:type="spellEnd"/>
       <w:r>
         <w:rPr>
           <w:color w:val="000000"/>
-          <w:spacing w:val="2"/>
+          <w:sz w:val="22"/>
+          <w:szCs w:val="22"/>
+          <w:lang w:val="en-US"/>
+        </w:rPr>
+        <w:t xml:space="preserve">-Curie Innovative Training Network H2020-MSCA-ITN-2016, Grant Agreement n. 722734, INRIA/Centre de </w:t>
+      </w:r>
+      <w:proofErr w:type="spellStart"/>
+      <w:r>
+        <w:rPr>
+          <w:color w:val="000000"/>
+          <w:sz w:val="22"/>
+          <w:szCs w:val="22"/>
+          <w:lang w:val="en-US"/>
+        </w:rPr>
+        <w:t>Math</w:t>
+      </w:r>
+      <w:r>
+        <w:rPr>
+          <w:color w:val="000000"/>
+          <w:sz w:val="22"/>
+          <w:szCs w:val="22"/>
+          <w:lang w:val="en-US"/>
+        </w:rPr>
+        <w:t>é</w:t>
+      </w:r>
+      <w:r>
+        <w:rPr>
+          <w:color w:val="000000"/>
+          <w:sz w:val="22"/>
+          <w:szCs w:val="22"/>
+          <w:lang w:val="en-US"/>
+        </w:rPr>
+        <w:t>matiquées</w:t>
+      </w:r>
+      <w:proofErr w:type="spellEnd"/>
+      <w:r>
+        <w:rPr>
+          <w:color w:val="000000"/>
           <w:sz w:val="22"/>
           <w:szCs w:val="22"/>
           <w:lang w:val="en-US"/>
@@ -8896,184 +8910,41 @@
       <w:r>
         <w:rPr>
           <w:color w:val="000000"/>
-          <w:spacing w:val="2"/>
-          <w:sz w:val="22"/>
-          <w:szCs w:val="22"/>
-          <w:lang w:val="en-US"/>
-        </w:rPr>
-        <w:t>numerici</w:t>
+          <w:sz w:val="22"/>
+          <w:szCs w:val="22"/>
+          <w:lang w:val="en-US"/>
+        </w:rPr>
+        <w:t>Appliqueé</w:t>
       </w:r>
       <w:proofErr w:type="spellEnd"/>
       <w:r>
         <w:rPr>
           <w:color w:val="000000"/>
-          <w:spacing w:val="2"/>
-          <w:sz w:val="22"/>
-          <w:szCs w:val="22"/>
-          <w:lang w:val="en-US"/>
-        </w:rPr>
-        <w:t xml:space="preserve"> per la </w:t>
+          <w:sz w:val="22"/>
+          <w:szCs w:val="22"/>
+          <w:lang w:val="en-US"/>
+        </w:rPr>
+        <w:t xml:space="preserve">, École Polytechnique, </w:t>
       </w:r>
       <w:proofErr w:type="spellStart"/>
       <w:r>
         <w:rPr>
           <w:color w:val="000000"/>
-          <w:spacing w:val="2"/>
-          <w:sz w:val="22"/>
-          <w:szCs w:val="22"/>
-          <w:lang w:val="en-US"/>
-        </w:rPr>
-        <w:t>simulazione</w:t>
+          <w:sz w:val="22"/>
+          <w:szCs w:val="22"/>
+          <w:lang w:val="en-US"/>
+        </w:rPr>
+        <w:t>Institut</w:t>
       </w:r>
       <w:proofErr w:type="spellEnd"/>
       <w:r>
         <w:rPr>
           <w:color w:val="000000"/>
-          <w:spacing w:val="2"/>
-          <w:sz w:val="22"/>
-          <w:szCs w:val="22"/>
-          <w:lang w:val="en-US"/>
-        </w:rPr>
-        <w:t xml:space="preserve"> di </w:t>
-      </w:r>
-      <w:proofErr w:type="spellStart"/>
-      <w:r>
-        <w:rPr>
-          <w:color w:val="000000"/>
-          <w:spacing w:val="2"/>
-          <w:sz w:val="22"/>
-          <w:szCs w:val="22"/>
-          <w:lang w:val="en-US"/>
-        </w:rPr>
-        <w:t>correnti</w:t>
-      </w:r>
-      <w:proofErr w:type="spellEnd"/>
-      <w:r>
-        <w:rPr>
-          <w:color w:val="000000"/>
-          <w:spacing w:val="2"/>
-          <w:sz w:val="22"/>
-          <w:szCs w:val="22"/>
-          <w:lang w:val="en-US"/>
-        </w:rPr>
-        <w:t xml:space="preserve"> di </w:t>
-      </w:r>
-      <w:proofErr w:type="spellStart"/>
-      <w:r>
-        <w:rPr>
-          <w:color w:val="000000"/>
-          <w:spacing w:val="2"/>
-          <w:sz w:val="22"/>
-          <w:szCs w:val="22"/>
-          <w:lang w:val="en-US"/>
-        </w:rPr>
-        <w:t>fluidi</w:t>
-      </w:r>
-      <w:proofErr w:type="spellEnd"/>
-      <w:r>
-        <w:rPr>
-          <w:color w:val="000000"/>
-          <w:spacing w:val="2"/>
-          <w:sz w:val="22"/>
-          <w:szCs w:val="22"/>
-          <w:lang w:val="en-US"/>
-        </w:rPr>
-        <w:t xml:space="preserve"> </w:t>
-      </w:r>
-      <w:proofErr w:type="spellStart"/>
-      <w:r>
-        <w:rPr>
-          <w:color w:val="000000"/>
-          <w:spacing w:val="2"/>
-          <w:sz w:val="22"/>
-          <w:szCs w:val="22"/>
-          <w:lang w:val="en-US"/>
-        </w:rPr>
-        <w:t>comprimibili</w:t>
-      </w:r>
-      <w:proofErr w:type="spellEnd"/>
-      <w:r>
-        <w:rPr>
-          <w:color w:val="000000"/>
-          <w:spacing w:val="2"/>
-          <w:sz w:val="22"/>
-          <w:szCs w:val="22"/>
-          <w:lang w:val="en-US"/>
-        </w:rPr>
-        <w:t xml:space="preserve"> non-</w:t>
-      </w:r>
-      <w:proofErr w:type="spellStart"/>
-      <w:r>
-        <w:rPr>
-          <w:color w:val="000000"/>
-          <w:spacing w:val="2"/>
-          <w:sz w:val="22"/>
-          <w:szCs w:val="22"/>
-          <w:lang w:val="en-US"/>
-        </w:rPr>
-        <w:t>ideali</w:t>
-      </w:r>
-      <w:proofErr w:type="spellEnd"/>
-      <w:r>
-        <w:rPr>
-          <w:color w:val="000000"/>
-          <w:spacing w:val="2"/>
-          <w:sz w:val="22"/>
-          <w:szCs w:val="22"/>
-          <w:lang w:val="en-US"/>
-        </w:rPr>
-        <w:t xml:space="preserve">” </w:t>
-      </w:r>
-      <w:proofErr w:type="spellStart"/>
-      <w:r>
-        <w:rPr>
-          <w:color w:val="000000"/>
-          <w:spacing w:val="2"/>
-          <w:sz w:val="22"/>
-          <w:szCs w:val="22"/>
-          <w:lang w:val="en-US"/>
-        </w:rPr>
-        <w:t>CREALab</w:t>
-      </w:r>
-      <w:proofErr w:type="spellEnd"/>
-      <w:r>
-        <w:rPr>
-          <w:color w:val="000000"/>
-          <w:spacing w:val="2"/>
-          <w:sz w:val="22"/>
-          <w:szCs w:val="22"/>
-          <w:lang w:val="en-US"/>
-        </w:rPr>
-        <w:t>/</w:t>
-      </w:r>
-      <w:r>
-        <w:rPr>
-          <w:color w:val="000000"/>
-          <w:sz w:val="22"/>
-          <w:szCs w:val="22"/>
-          <w:lang w:val="en-US"/>
-        </w:rPr>
-        <w:t xml:space="preserve">Department of Aerospace Science and Technology, </w:t>
-      </w:r>
-      <w:proofErr w:type="spellStart"/>
-      <w:r>
-        <w:rPr>
-          <w:color w:val="000000"/>
-          <w:sz w:val="22"/>
-          <w:szCs w:val="22"/>
-          <w:lang w:val="en-US"/>
-        </w:rPr>
-        <w:t>Politecnico</w:t>
-      </w:r>
-      <w:proofErr w:type="spellEnd"/>
-      <w:r>
-        <w:rPr>
-          <w:color w:val="000000"/>
-          <w:sz w:val="22"/>
-          <w:szCs w:val="22"/>
-          <w:lang w:val="en-US"/>
-        </w:rPr>
-        <w:t xml:space="preserve"> di Milano, Italy</w:t>
+          <w:sz w:val="22"/>
+          <w:szCs w:val="22"/>
+          <w:lang w:val="en-US"/>
+        </w:rPr>
+        <w:t xml:space="preserve"> Polytechnique de Paris, France</w:t>
       </w:r>
     </w:p>
     <w:p>
@@ -9121,7 +8992,7 @@
           <w:szCs w:val="22"/>
           <w:lang w:val="en-US"/>
         </w:rPr>
-        <w:t>2014</w:t>
+        <w:t>2015</w:t>
       </w:r>
       <w:r>
         <w:rPr>
@@ -9160,17 +9031,7 @@
           <w:szCs w:val="22"/>
           <w:lang w:val="en-US"/>
         </w:rPr>
-        <w:t>201</w:t>
-      </w:r>
-      <w:r>
-        <w:rPr>
-          <w:color w:val="000000"/>
-          <w:spacing w:val="2"/>
-          <w:sz w:val="22"/>
-          <w:szCs w:val="22"/>
-          <w:lang w:val="en-US"/>
-        </w:rPr>
-        <w:t>5</w:t>
+        <w:t>2017</w:t>
       </w:r>
       <w:r>
         <w:rPr>
@@ -9192,6 +9053,319 @@
           <w:szCs w:val="22"/>
           <w:lang w:val="en-US"/>
         </w:rPr>
+        <w:t>Metodi</w:t>
+      </w:r>
+      <w:proofErr w:type="spellEnd"/>
+      <w:r>
+        <w:rPr>
+          <w:color w:val="000000"/>
+          <w:spacing w:val="2"/>
+          <w:sz w:val="22"/>
+          <w:szCs w:val="22"/>
+          <w:lang w:val="en-US"/>
+        </w:rPr>
+        <w:t xml:space="preserve"> </w:t>
+      </w:r>
+      <w:proofErr w:type="spellStart"/>
+      <w:r>
+        <w:rPr>
+          <w:color w:val="000000"/>
+          <w:spacing w:val="2"/>
+          <w:sz w:val="22"/>
+          <w:szCs w:val="22"/>
+          <w:lang w:val="en-US"/>
+        </w:rPr>
+        <w:t>numerici</w:t>
+      </w:r>
+      <w:proofErr w:type="spellEnd"/>
+      <w:r>
+        <w:rPr>
+          <w:color w:val="000000"/>
+          <w:spacing w:val="2"/>
+          <w:sz w:val="22"/>
+          <w:szCs w:val="22"/>
+          <w:lang w:val="en-US"/>
+        </w:rPr>
+        <w:t xml:space="preserve"> per la </w:t>
+      </w:r>
+      <w:proofErr w:type="spellStart"/>
+      <w:r>
+        <w:rPr>
+          <w:color w:val="000000"/>
+          <w:spacing w:val="2"/>
+          <w:sz w:val="22"/>
+          <w:szCs w:val="22"/>
+          <w:lang w:val="en-US"/>
+        </w:rPr>
+        <w:t>simulazione</w:t>
+      </w:r>
+      <w:proofErr w:type="spellEnd"/>
+      <w:r>
+        <w:rPr>
+          <w:color w:val="000000"/>
+          <w:spacing w:val="2"/>
+          <w:sz w:val="22"/>
+          <w:szCs w:val="22"/>
+          <w:lang w:val="en-US"/>
+        </w:rPr>
+        <w:t xml:space="preserve"> di </w:t>
+      </w:r>
+      <w:proofErr w:type="spellStart"/>
+      <w:r>
+        <w:rPr>
+          <w:color w:val="000000"/>
+          <w:spacing w:val="2"/>
+          <w:sz w:val="22"/>
+          <w:szCs w:val="22"/>
+          <w:lang w:val="en-US"/>
+        </w:rPr>
+        <w:t>correnti</w:t>
+      </w:r>
+      <w:proofErr w:type="spellEnd"/>
+      <w:r>
+        <w:rPr>
+          <w:color w:val="000000"/>
+          <w:spacing w:val="2"/>
+          <w:sz w:val="22"/>
+          <w:szCs w:val="22"/>
+          <w:lang w:val="en-US"/>
+        </w:rPr>
+        <w:t xml:space="preserve"> di </w:t>
+      </w:r>
+      <w:proofErr w:type="spellStart"/>
+      <w:r>
+        <w:rPr>
+          <w:color w:val="000000"/>
+          <w:spacing w:val="2"/>
+          <w:sz w:val="22"/>
+          <w:szCs w:val="22"/>
+          <w:lang w:val="en-US"/>
+        </w:rPr>
+        <w:t>fluidi</w:t>
+      </w:r>
+      <w:proofErr w:type="spellEnd"/>
+      <w:r>
+        <w:rPr>
+          <w:color w:val="000000"/>
+          <w:spacing w:val="2"/>
+          <w:sz w:val="22"/>
+          <w:szCs w:val="22"/>
+          <w:lang w:val="en-US"/>
+        </w:rPr>
+        <w:t xml:space="preserve"> </w:t>
+      </w:r>
+      <w:proofErr w:type="spellStart"/>
+      <w:r>
+        <w:rPr>
+          <w:color w:val="000000"/>
+          <w:spacing w:val="2"/>
+          <w:sz w:val="22"/>
+          <w:szCs w:val="22"/>
+          <w:lang w:val="en-US"/>
+        </w:rPr>
+        <w:t>comprimibili</w:t>
+      </w:r>
+      <w:proofErr w:type="spellEnd"/>
+      <w:r>
+        <w:rPr>
+          <w:color w:val="000000"/>
+          <w:spacing w:val="2"/>
+          <w:sz w:val="22"/>
+          <w:szCs w:val="22"/>
+          <w:lang w:val="en-US"/>
+        </w:rPr>
+        <w:t xml:space="preserve"> non-</w:t>
+      </w:r>
+      <w:proofErr w:type="spellStart"/>
+      <w:r>
+        <w:rPr>
+          <w:color w:val="000000"/>
+          <w:spacing w:val="2"/>
+          <w:sz w:val="22"/>
+          <w:szCs w:val="22"/>
+          <w:lang w:val="en-US"/>
+        </w:rPr>
+        <w:t>ideali</w:t>
+      </w:r>
+      <w:proofErr w:type="spellEnd"/>
+      <w:r>
+        <w:rPr>
+          <w:color w:val="000000"/>
+          <w:spacing w:val="2"/>
+          <w:sz w:val="22"/>
+          <w:szCs w:val="22"/>
+          <w:lang w:val="en-US"/>
+        </w:rPr>
+        <w:t xml:space="preserve">” </w:t>
+      </w:r>
+      <w:proofErr w:type="spellStart"/>
+      <w:r>
+        <w:rPr>
+          <w:color w:val="000000"/>
+          <w:spacing w:val="2"/>
+          <w:sz w:val="22"/>
+          <w:szCs w:val="22"/>
+          <w:lang w:val="en-US"/>
+        </w:rPr>
+        <w:t>CREALab</w:t>
+      </w:r>
+      <w:proofErr w:type="spellEnd"/>
+      <w:r>
+        <w:rPr>
+          <w:color w:val="000000"/>
+          <w:spacing w:val="2"/>
+          <w:sz w:val="22"/>
+          <w:szCs w:val="22"/>
+          <w:lang w:val="en-US"/>
+        </w:rPr>
+        <w:t>/</w:t>
+      </w:r>
+      <w:r>
+        <w:rPr>
+          <w:color w:val="000000"/>
+          <w:sz w:val="22"/>
+          <w:szCs w:val="22"/>
+          <w:lang w:val="en-US"/>
+        </w:rPr>
+        <w:t xml:space="preserve">Department of Aerospace Science and Technology, </w:t>
+      </w:r>
+      <w:proofErr w:type="spellStart"/>
+      <w:r>
+        <w:rPr>
+          <w:color w:val="000000"/>
+          <w:sz w:val="22"/>
+          <w:szCs w:val="22"/>
+          <w:lang w:val="en-US"/>
+        </w:rPr>
+        <w:t>Politecnico</w:t>
+      </w:r>
+      <w:proofErr w:type="spellEnd"/>
+      <w:r>
+        <w:rPr>
+          <w:color w:val="000000"/>
+          <w:sz w:val="22"/>
+          <w:szCs w:val="22"/>
+          <w:lang w:val="en-US"/>
+        </w:rPr>
+        <w:t xml:space="preserve"> di Milano, Italy</w:t>
+      </w:r>
+    </w:p>
+    <w:p>
+      <w:pPr>
+        <w:widowControl w:val="0"/>
+        <w:tabs>
+          <w:tab w:val="left" w:pos="1418"/>
+        </w:tabs>
+        <w:autoSpaceDE w:val="0"/>
+        <w:autoSpaceDN w:val="0"/>
+        <w:adjustRightInd w:val="0"/>
+        <w:ind w:left="1418" w:hanging="1418"/>
+        <w:jc w:val="both"/>
+        <w:rPr>
+          <w:color w:val="000000"/>
+          <w:sz w:val="22"/>
+          <w:szCs w:val="22"/>
+          <w:lang w:val="en-US"/>
+        </w:rPr>
+      </w:pPr>
+    </w:p>
+    <w:p>
+      <w:pPr>
+        <w:widowControl w:val="0"/>
+        <w:tabs>
+          <w:tab w:val="left" w:pos="1418"/>
+        </w:tabs>
+        <w:autoSpaceDE w:val="0"/>
+        <w:autoSpaceDN w:val="0"/>
+        <w:adjustRightInd w:val="0"/>
+        <w:ind w:left="1418" w:hanging="1418"/>
+        <w:jc w:val="both"/>
+        <w:rPr>
+          <w:color w:val="000000"/>
+          <w:sz w:val="22"/>
+          <w:szCs w:val="22"/>
+          <w:lang w:val="en-US"/>
+        </w:rPr>
+      </w:pPr>
+      <w:r>
+        <w:rPr>
+          <w:color w:val="000000"/>
+          <w:spacing w:val="2"/>
+          <w:sz w:val="22"/>
+          <w:szCs w:val="22"/>
+          <w:lang w:val="en-US"/>
+        </w:rPr>
+        <w:t>2014</w:t>
+      </w:r>
+      <w:r>
+        <w:rPr>
+          <w:color w:val="000000"/>
+          <w:spacing w:val="13"/>
+          <w:sz w:val="22"/>
+          <w:szCs w:val="22"/>
+          <w:lang w:val="en-US"/>
+        </w:rPr>
+        <w:t xml:space="preserve"> </w:t>
+      </w:r>
+      <w:r>
+        <w:rPr>
+          <w:color w:val="000000"/>
+          <w:sz w:val="22"/>
+          <w:szCs w:val="22"/>
+          <w:lang w:val="en-US"/>
+        </w:rPr>
+        <w:t>–</w:t>
+      </w:r>
+      <w:r>
+        <w:rPr>
+          <w:color w:val="000000"/>
+          <w:spacing w:val="7"/>
+          <w:sz w:val="22"/>
+          <w:szCs w:val="22"/>
+          <w:lang w:val="en-US"/>
+        </w:rPr>
+        <w:t xml:space="preserve"> </w:t>
+      </w:r>
+      <w:r>
+        <w:rPr>
+          <w:color w:val="000000"/>
+          <w:spacing w:val="2"/>
+          <w:sz w:val="22"/>
+          <w:szCs w:val="22"/>
+          <w:lang w:val="en-US"/>
+        </w:rPr>
+        <w:t>201</w:t>
+      </w:r>
+      <w:r>
+        <w:rPr>
+          <w:color w:val="000000"/>
+          <w:spacing w:val="2"/>
+          <w:sz w:val="22"/>
+          <w:szCs w:val="22"/>
+          <w:lang w:val="en-US"/>
+        </w:rPr>
+        <w:t>5</w:t>
+      </w:r>
+      <w:r>
+        <w:rPr>
+          <w:color w:val="000000"/>
+          <w:spacing w:val="2"/>
+          <w:sz w:val="22"/>
+          <w:szCs w:val="22"/>
+          <w:lang w:val="en-US"/>
+        </w:rPr>
+        <w:tab/>
+        <w:t>Temporary Research Fellowship for Research Activities UOR DAER “</w:t>
+      </w:r>
+      <w:proofErr w:type="spellStart"/>
+      <w:r>
+        <w:rPr>
+          <w:color w:val="000000"/>
+          <w:spacing w:val="2"/>
+          <w:sz w:val="22"/>
+          <w:szCs w:val="22"/>
+          <w:lang w:val="en-US"/>
+        </w:rPr>
         <w:t>Simulazione</w:t>
       </w:r>
       <w:proofErr w:type="spellEnd"/>
@@ -9388,42 +9562,6 @@
         </w:rPr>
         <w:t xml:space="preserve"> di Milano, Italy</w:t>
       </w:r>
-    </w:p>
-    <w:p>
-      <w:pPr>
-        <w:jc w:val="both"/>
-        <w:rPr>
-          <w:b/>
-          <w:color w:val="0070C0"/>
-          <w:sz w:val="22"/>
-          <w:szCs w:val="22"/>
-          <w:lang w:val="en-US"/>
-        </w:rPr>
-      </w:pPr>
-    </w:p>
-    <w:p>
-      <w:pPr>
-        <w:jc w:val="both"/>
-        <w:rPr>
-          <w:b/>
-          <w:color w:val="0070C0"/>
-          <w:sz w:val="22"/>
-          <w:szCs w:val="22"/>
-          <w:lang w:val="en-US"/>
-        </w:rPr>
-      </w:pPr>
-    </w:p>
-    <w:p>
-      <w:pPr>
-        <w:jc w:val="both"/>
-        <w:rPr>
-          <w:b/>
-          <w:color w:val="0070C0"/>
-          <w:sz w:val="22"/>
-          <w:szCs w:val="22"/>
-          <w:lang w:val="en-US"/>
-        </w:rPr>
-      </w:pPr>
     </w:p>
     <w:p>
       <w:pPr>

</xml_diff>